<commit_message>
Upload before pulling files from BC Cert DB Server
</commit_message>
<xml_diff>
--- a/Data Extraction And Loading/Program Files/01 - Base Configuration/03 - POS Options/POS Options Group Creation.docx
+++ b/Data Extraction And Loading/Program Files/01 - Base Configuration/03 - POS Options/POS Options Group Creation.docx
@@ -6,15 +6,23 @@
       <w:pPr>
         <w:pStyle w:val="Heading1"/>
       </w:pPr>
+      <w:r>
+        <w:t>POS Option Group Creation</w:t>
+      </w:r>
+    </w:p>
+    <w:p>
+      <w:r>
+        <w:t xml:space="preserve">In order to provide </w:t>
+      </w:r>
       <w:bookmarkStart w:id="0" w:name="_GoBack"/>
       <w:bookmarkEnd w:id="0"/>
       <w:r>
-        <w:t>POS Option Group Creation</w:t>
-      </w:r>
-    </w:p>
-    <w:p>
-      <w:r>
-        <w:t>In order to provide backwards compatibility with the Speedway Custom ESO version, scripts were needed to create the same options, option group, and template that exists in the Speedway Customer version.  To accomplish this, no pre-defined “red table” data was altered however data owned by the new Client in the new standard ESO version was added to the database.</w:t>
+        <w:t>backward compatibility with the Speedway Custom ESO version, scripts were needed to create the same options, option group, and template that exists in the Speedway Customer version.  To accomplish this, no pre-defined “red table” data was altered however data owned by the new Client in the new standard ESO version was added to the database.</w:t>
+      </w:r>
+    </w:p>
+    <w:p>
+      <w:r>
+        <w:t>Note:  This process is only applicable when using an “empty” JDA database.  Do not execute the scripts more than once.</w:t>
       </w:r>
     </w:p>
     <w:p>
@@ -22,7 +30,7 @@
         <w:pStyle w:val="Heading2"/>
       </w:pPr>
       <w:r>
-        <w:t>Scripts written</w:t>
+        <w:t>Scripts</w:t>
       </w:r>
     </w:p>
     <w:p>
@@ -50,10 +58,7 @@
         <w:pStyle w:val="Heading2"/>
       </w:pPr>
       <w:r>
-        <w:t xml:space="preserve">Creating the </w:t>
-      </w:r>
-      <w:r>
-        <w:t>POS Options</w:t>
+        <w:t>Creating the POS Options</w:t>
       </w:r>
     </w:p>
     <w:p>
@@ -212,7 +217,7 @@
       </w:pPr>
     </w:pPrDefault>
   </w:docDefaults>
-  <w:latentStyles w:defLockedState="0" w:defUIPriority="99" w:defSemiHidden="0" w:defUnhideWhenUsed="0" w:defQFormat="0" w:count="375">
+  <w:latentStyles w:defLockedState="0" w:defUIPriority="99" w:defSemiHidden="0" w:defUnhideWhenUsed="0" w:defQFormat="0" w:count="376">
     <w:lsdException w:name="Normal" w:uiPriority="0" w:qFormat="1"/>
     <w:lsdException w:name="heading 1" w:uiPriority="9" w:qFormat="1"/>
     <w:lsdException w:name="heading 2" w:semiHidden="1" w:uiPriority="9" w:unhideWhenUsed="1" w:qFormat="1"/>
@@ -318,7 +323,6 @@
     <w:lsdException w:name="HTML Sample" w:semiHidden="1" w:unhideWhenUsed="1"/>
     <w:lsdException w:name="HTML Typewriter" w:semiHidden="1" w:unhideWhenUsed="1"/>
     <w:lsdException w:name="HTML Variable" w:semiHidden="1" w:unhideWhenUsed="1"/>
-    <w:lsdException w:name="Normal Table" w:semiHidden="1" w:unhideWhenUsed="1"/>
     <w:lsdException w:name="annotation subject" w:semiHidden="1" w:unhideWhenUsed="1"/>
     <w:lsdException w:name="No List" w:semiHidden="1" w:unhideWhenUsed="1"/>
     <w:lsdException w:name="Outline List 1" w:semiHidden="1" w:unhideWhenUsed="1"/>
@@ -365,10 +369,8 @@
     <w:lsdException w:name="Table Subtle 2" w:semiHidden="1" w:unhideWhenUsed="1"/>
     <w:lsdException w:name="Table Web 1" w:semiHidden="1" w:unhideWhenUsed="1"/>
     <w:lsdException w:name="Table Web 2" w:semiHidden="1" w:unhideWhenUsed="1"/>
-    <w:lsdException w:name="Table Web 3" w:semiHidden="1" w:unhideWhenUsed="1"/>
     <w:lsdException w:name="Balloon Text" w:semiHidden="1" w:unhideWhenUsed="1"/>
     <w:lsdException w:name="Table Grid" w:uiPriority="39"/>
-    <w:lsdException w:name="Table Theme" w:semiHidden="1" w:unhideWhenUsed="1"/>
     <w:lsdException w:name="Placeholder Text" w:semiHidden="1"/>
     <w:lsdException w:name="No Spacing" w:uiPriority="1" w:qFormat="1"/>
     <w:lsdException w:name="Light Shading" w:uiPriority="60"/>
@@ -588,6 +590,7 @@
     <w:lsdException w:name="Smart Hyperlink" w:semiHidden="1" w:unhideWhenUsed="1"/>
     <w:lsdException w:name="Hashtag" w:semiHidden="1" w:unhideWhenUsed="1"/>
     <w:lsdException w:name="Unresolved Mention" w:semiHidden="1" w:unhideWhenUsed="1"/>
+    <w:lsdException w:name="Smart Link" w:semiHidden="1" w:unhideWhenUsed="1"/>
   </w:latentStyles>
   <w:style w:type="paragraph" w:default="1" w:styleId="Normal">
     <w:name w:val="Normal"/>

</xml_diff>